<commit_message>
#37 Show profile picture on menu
</commit_message>
<xml_diff>
--- a/szakdolgozat/SomogyváriHanna_GLXGEU_szakdolgozat.docx
+++ b/szakdolgozat/SomogyváriHanna_GLXGEU_szakdolgozat.docx
@@ -9069,6 +9069,43 @@
           <w:numId w:val="4"/>
         </w:numPr>
         <w:rPr>
+          <w:sz w:val="20"/>
+          <w:szCs w:val="20"/>
+        </w:rPr>
+      </w:pPr>
+      <w:r>
+        <w:rPr>
+          <w:sz w:val="20"/>
+          <w:szCs w:val="20"/>
+        </w:rPr>
+        <w:t xml:space="preserve">Flaticon  – alapértelmezett profilkép, készítette Freepik : </w:t>
+      </w:r>
+      <w:hyperlink r:id="rId33" w:history="1">
+        <w:r>
+          <w:rPr>
+            <w:rStyle w:val="Hiperhivatkozs"/>
+            <w:sz w:val="20"/>
+            <w:szCs w:val="20"/>
+          </w:rPr>
+          <w:t>https://www.flaticon.com/free-icons/user</w:t>
+        </w:r>
+      </w:hyperlink>
+      <w:r>
+        <w:rPr>
+          <w:sz w:val="20"/>
+          <w:szCs w:val="20"/>
+        </w:rPr>
+        <w:t xml:space="preserve"> (Utolsó megtekintés: 2024. 02. 27.)</w:t>
+      </w:r>
+    </w:p>
+    <w:p>
+      <w:pPr>
+        <w:pStyle w:val="Listaszerbekezds"/>
+        <w:numPr>
+          <w:ilvl w:val="0"/>
+          <w:numId w:val="4"/>
+        </w:numPr>
+        <w:rPr>
           <w:b/>
           <w:bCs/>
           <w:sz w:val="20"/>
@@ -9199,7 +9236,7 @@
       <w:bookmarkEnd w:id="74"/>
     </w:p>
     <w:sectPr>
-      <w:footerReference w:type="default" r:id="rId33"/>
+      <w:footerReference w:type="default" r:id="rId34"/>
       <w:pgSz w:w="11906" w:h="16838"/>
       <w:pgMar w:top="1418" w:right="1418" w:bottom="1418" w:left="1985" w:header="709" w:footer="709" w:gutter="0"/>
       <w:pgNumType w:start="1"/>

</xml_diff>